<commit_message>
finish writing chapter 4 and 5
</commit_message>
<xml_diff>
--- a/SRS_Trivia Maze.docx
+++ b/SRS_Trivia Maze.docx
@@ -107,7 +107,7 @@
       <w:bookmarkStart w:id="2" w:name="_Toc346508722"/>
       <w:bookmarkStart w:id="3" w:name="_Toc346508952"/>
       <w:bookmarkStart w:id="4" w:name="_Toc346509227"/>
-      <w:bookmarkStart w:id="5" w:name="_Toc126182811"/>
+      <w:bookmarkStart w:id="5" w:name="_Toc126336660"/>
       <w:bookmarkEnd w:id="0"/>
       <w:bookmarkEnd w:id="1"/>
       <w:bookmarkEnd w:id="2"/>
@@ -158,7 +158,7 @@
         <w:fldChar w:fldCharType="begin"/>
       </w:r>
       <w:r>
-        <w:instrText xml:space="preserve"> PAGEREF _Toc126182811 \h </w:instrText>
+        <w:instrText xml:space="preserve"> PAGEREF _Toc126336660 \h </w:instrText>
       </w:r>
       <w:r>
         <w:fldChar w:fldCharType="separate"/>
@@ -191,7 +191,7 @@
         <w:fldChar w:fldCharType="begin"/>
       </w:r>
       <w:r>
-        <w:instrText xml:space="preserve"> PAGEREF _Toc126182812 \h </w:instrText>
+        <w:instrText xml:space="preserve"> PAGEREF _Toc126336661 \h </w:instrText>
       </w:r>
       <w:r>
         <w:fldChar w:fldCharType="separate"/>
@@ -237,7 +237,7 @@
         <w:fldChar w:fldCharType="begin"/>
       </w:r>
       <w:r>
-        <w:instrText xml:space="preserve"> PAGEREF _Toc126182813 \h </w:instrText>
+        <w:instrText xml:space="preserve"> PAGEREF _Toc126336662 \h </w:instrText>
       </w:r>
       <w:r>
         <w:fldChar w:fldCharType="separate"/>
@@ -299,7 +299,7 @@
         <w:rPr>
           <w:noProof/>
         </w:rPr>
-        <w:instrText xml:space="preserve"> PAGEREF _Toc126182814 \h </w:instrText>
+        <w:instrText xml:space="preserve"> PAGEREF _Toc126336663 \h </w:instrText>
       </w:r>
       <w:r>
         <w:rPr>
@@ -375,7 +375,7 @@
         <w:rPr>
           <w:noProof/>
         </w:rPr>
-        <w:instrText xml:space="preserve"> PAGEREF _Toc126182815 \h </w:instrText>
+        <w:instrText xml:space="preserve"> PAGEREF _Toc126336664 \h </w:instrText>
       </w:r>
       <w:r>
         <w:rPr>
@@ -451,7 +451,7 @@
         <w:rPr>
           <w:noProof/>
         </w:rPr>
-        <w:instrText xml:space="preserve"> PAGEREF _Toc126182816 \h </w:instrText>
+        <w:instrText xml:space="preserve"> PAGEREF _Toc126336665 \h </w:instrText>
       </w:r>
       <w:r>
         <w:rPr>
@@ -511,7 +511,7 @@
         <w:fldChar w:fldCharType="begin"/>
       </w:r>
       <w:r>
-        <w:instrText xml:space="preserve"> PAGEREF _Toc126182817 \h </w:instrText>
+        <w:instrText xml:space="preserve"> PAGEREF _Toc126336666 \h </w:instrText>
       </w:r>
       <w:r>
         <w:fldChar w:fldCharType="separate"/>
@@ -573,7 +573,7 @@
         <w:rPr>
           <w:noProof/>
         </w:rPr>
-        <w:instrText xml:space="preserve"> PAGEREF _Toc126182818 \h </w:instrText>
+        <w:instrText xml:space="preserve"> PAGEREF _Toc126336667 \h </w:instrText>
       </w:r>
       <w:r>
         <w:rPr>
@@ -649,7 +649,7 @@
         <w:rPr>
           <w:noProof/>
         </w:rPr>
-        <w:instrText xml:space="preserve"> PAGEREF _Toc126182819 \h </w:instrText>
+        <w:instrText xml:space="preserve"> PAGEREF _Toc126336668 \h </w:instrText>
       </w:r>
       <w:r>
         <w:rPr>
@@ -725,7 +725,7 @@
         <w:rPr>
           <w:noProof/>
         </w:rPr>
-        <w:instrText xml:space="preserve"> PAGEREF _Toc126182820 \h </w:instrText>
+        <w:instrText xml:space="preserve"> PAGEREF _Toc126336669 \h </w:instrText>
       </w:r>
       <w:r>
         <w:rPr>
@@ -801,7 +801,7 @@
         <w:rPr>
           <w:noProof/>
         </w:rPr>
-        <w:instrText xml:space="preserve"> PAGEREF _Toc126182821 \h </w:instrText>
+        <w:instrText xml:space="preserve"> PAGEREF _Toc126336670 \h </w:instrText>
       </w:r>
       <w:r>
         <w:rPr>
@@ -877,7 +877,7 @@
         <w:rPr>
           <w:noProof/>
         </w:rPr>
-        <w:instrText xml:space="preserve"> PAGEREF _Toc126182822 \h </w:instrText>
+        <w:instrText xml:space="preserve"> PAGEREF _Toc126336671 \h </w:instrText>
       </w:r>
       <w:r>
         <w:rPr>
@@ -953,7 +953,7 @@
         <w:rPr>
           <w:noProof/>
         </w:rPr>
-        <w:instrText xml:space="preserve"> PAGEREF _Toc126182823 \h </w:instrText>
+        <w:instrText xml:space="preserve"> PAGEREF _Toc126336672 \h </w:instrText>
       </w:r>
       <w:r>
         <w:rPr>
@@ -1013,7 +1013,7 @@
         <w:fldChar w:fldCharType="begin"/>
       </w:r>
       <w:r>
-        <w:instrText xml:space="preserve"> PAGEREF _Toc126182824 \h </w:instrText>
+        <w:instrText xml:space="preserve"> PAGEREF _Toc126336673 \h </w:instrText>
       </w:r>
       <w:r>
         <w:fldChar w:fldCharType="separate"/>
@@ -1075,7 +1075,7 @@
         <w:rPr>
           <w:noProof/>
         </w:rPr>
-        <w:instrText xml:space="preserve"> PAGEREF _Toc126182825 \h </w:instrText>
+        <w:instrText xml:space="preserve"> PAGEREF _Toc126336674 \h </w:instrText>
       </w:r>
       <w:r>
         <w:rPr>
@@ -1151,7 +1151,7 @@
         <w:rPr>
           <w:noProof/>
         </w:rPr>
-        <w:instrText xml:space="preserve"> PAGEREF _Toc126182826 \h </w:instrText>
+        <w:instrText xml:space="preserve"> PAGEREF _Toc126336675 \h </w:instrText>
       </w:r>
       <w:r>
         <w:rPr>
@@ -1211,7 +1211,7 @@
         <w:fldChar w:fldCharType="begin"/>
       </w:r>
       <w:r>
-        <w:instrText xml:space="preserve"> PAGEREF _Toc126182827 \h </w:instrText>
+        <w:instrText xml:space="preserve"> PAGEREF _Toc126336676 \h </w:instrText>
       </w:r>
       <w:r>
         <w:fldChar w:fldCharType="separate"/>
@@ -1273,7 +1273,7 @@
         <w:rPr>
           <w:noProof/>
         </w:rPr>
-        <w:instrText xml:space="preserve"> PAGEREF _Toc126182828 \h </w:instrText>
+        <w:instrText xml:space="preserve"> PAGEREF _Toc126336677 \h </w:instrText>
       </w:r>
       <w:r>
         <w:rPr>
@@ -1349,7 +1349,7 @@
         <w:rPr>
           <w:noProof/>
         </w:rPr>
-        <w:instrText xml:space="preserve"> PAGEREF _Toc126182829 \h </w:instrText>
+        <w:instrText xml:space="preserve"> PAGEREF _Toc126336678 \h </w:instrText>
       </w:r>
       <w:r>
         <w:rPr>
@@ -1425,7 +1425,7 @@
         <w:rPr>
           <w:noProof/>
         </w:rPr>
-        <w:instrText xml:space="preserve"> PAGEREF _Toc126182830 \h </w:instrText>
+        <w:instrText xml:space="preserve"> PAGEREF _Toc126336679 \h </w:instrText>
       </w:r>
       <w:r>
         <w:rPr>
@@ -1442,7 +1442,7 @@
         <w:rPr>
           <w:noProof/>
         </w:rPr>
-        <w:t>3</w:t>
+        <w:t>4</w:t>
       </w:r>
       <w:r>
         <w:rPr>
@@ -1501,7 +1501,7 @@
         <w:rPr>
           <w:noProof/>
         </w:rPr>
-        <w:instrText xml:space="preserve"> PAGEREF _Toc126182831 \h </w:instrText>
+        <w:instrText xml:space="preserve"> PAGEREF _Toc126336680 \h </w:instrText>
       </w:r>
       <w:r>
         <w:rPr>
@@ -1561,7 +1561,7 @@
         <w:fldChar w:fldCharType="begin"/>
       </w:r>
       <w:r>
-        <w:instrText xml:space="preserve"> PAGEREF _Toc126182832 \h </w:instrText>
+        <w:instrText xml:space="preserve"> PAGEREF _Toc126336681 \h </w:instrText>
       </w:r>
       <w:r>
         <w:fldChar w:fldCharType="separate"/>
@@ -1623,7 +1623,7 @@
         <w:rPr>
           <w:noProof/>
         </w:rPr>
-        <w:instrText xml:space="preserve"> PAGEREF _Toc126182833 \h </w:instrText>
+        <w:instrText xml:space="preserve"> PAGEREF _Toc126336682 \h </w:instrText>
       </w:r>
       <w:r>
         <w:rPr>
@@ -1699,7 +1699,7 @@
         <w:rPr>
           <w:noProof/>
         </w:rPr>
-        <w:instrText xml:space="preserve"> PAGEREF _Toc126182834 \h </w:instrText>
+        <w:instrText xml:space="preserve"> PAGEREF _Toc126336683 \h </w:instrText>
       </w:r>
       <w:r>
         <w:rPr>
@@ -1775,7 +1775,7 @@
         <w:rPr>
           <w:noProof/>
         </w:rPr>
-        <w:instrText xml:space="preserve"> PAGEREF _Toc126182835 \h </w:instrText>
+        <w:instrText xml:space="preserve"> PAGEREF _Toc126336684 \h </w:instrText>
       </w:r>
       <w:r>
         <w:rPr>
@@ -1851,7 +1851,7 @@
         <w:rPr>
           <w:noProof/>
         </w:rPr>
-        <w:instrText xml:space="preserve"> PAGEREF _Toc126182836 \h </w:instrText>
+        <w:instrText xml:space="preserve"> PAGEREF _Toc126336685 \h </w:instrText>
       </w:r>
       <w:r>
         <w:rPr>
@@ -1889,9 +1889,30 @@
         </w:rPr>
       </w:pPr>
       <w:r>
-        <w:t>6.</w:t>
-      </w:r>
-      <w:r>
+        <w:t>Appendix A: Glossary</w:t>
+      </w:r>
+      <w:r>
+        <w:tab/>
+      </w:r>
+      <w:r>
+        <w:fldChar w:fldCharType="begin"/>
+      </w:r>
+      <w:r>
+        <w:instrText xml:space="preserve"> PAGEREF _Toc126336686 \h </w:instrText>
+      </w:r>
+      <w:r>
+        <w:fldChar w:fldCharType="separate"/>
+      </w:r>
+      <w:r>
+        <w:t>5</w:t>
+      </w:r>
+      <w:r>
+        <w:fldChar w:fldCharType="end"/>
+      </w:r>
+    </w:p>
+    <w:p>
+      <w:pPr>
+        <w:pStyle w:val="TOC1"/>
         <w:rPr>
           <w:rFonts w:asciiTheme="minorHAnsi" w:eastAsiaTheme="minorEastAsia" w:hAnsiTheme="minorHAnsi" w:cstheme="minorBidi"/>
           <w:b w:val="0"/>
@@ -1899,10 +1920,9 @@
           <w:szCs w:val="22"/>
           <w:lang w:eastAsia="zh-CN"/>
         </w:rPr>
-        <w:tab/>
-      </w:r>
-      <w:r>
-        <w:t>Other Requirements</w:t>
+      </w:pPr>
+      <w:r>
+        <w:t>Appendix B: Analysis Models</w:t>
       </w:r>
       <w:r>
         <w:tab/>
@@ -1911,7 +1931,7 @@
         <w:fldChar w:fldCharType="begin"/>
       </w:r>
       <w:r>
-        <w:instrText xml:space="preserve"> PAGEREF _Toc126182837 \h </w:instrText>
+        <w:instrText xml:space="preserve"> PAGEREF _Toc126336687 \h </w:instrText>
       </w:r>
       <w:r>
         <w:fldChar w:fldCharType="separate"/>
@@ -1935,7 +1955,7 @@
         </w:rPr>
       </w:pPr>
       <w:r>
-        <w:t>Appendix A: Glossary</w:t>
+        <w:t>Appendix C: Issues List</w:t>
       </w:r>
       <w:r>
         <w:tab/>
@@ -1944,73 +1964,7 @@
         <w:fldChar w:fldCharType="begin"/>
       </w:r>
       <w:r>
-        <w:instrText xml:space="preserve"> PAGEREF _Toc126182838 \h </w:instrText>
-      </w:r>
-      <w:r>
-        <w:fldChar w:fldCharType="separate"/>
-      </w:r>
-      <w:r>
-        <w:t>5</w:t>
-      </w:r>
-      <w:r>
-        <w:fldChar w:fldCharType="end"/>
-      </w:r>
-    </w:p>
-    <w:p>
-      <w:pPr>
-        <w:pStyle w:val="TOC1"/>
-        <w:rPr>
-          <w:rFonts w:asciiTheme="minorHAnsi" w:eastAsiaTheme="minorEastAsia" w:hAnsiTheme="minorHAnsi" w:cstheme="minorBidi"/>
-          <w:b w:val="0"/>
-          <w:sz w:val="22"/>
-          <w:szCs w:val="22"/>
-          <w:lang w:eastAsia="zh-CN"/>
-        </w:rPr>
-      </w:pPr>
-      <w:r>
-        <w:t>Appendix B: Analysis Models</w:t>
-      </w:r>
-      <w:r>
-        <w:tab/>
-      </w:r>
-      <w:r>
-        <w:fldChar w:fldCharType="begin"/>
-      </w:r>
-      <w:r>
-        <w:instrText xml:space="preserve"> PAGEREF _Toc126182839 \h </w:instrText>
-      </w:r>
-      <w:r>
-        <w:fldChar w:fldCharType="separate"/>
-      </w:r>
-      <w:r>
-        <w:t>5</w:t>
-      </w:r>
-      <w:r>
-        <w:fldChar w:fldCharType="end"/>
-      </w:r>
-    </w:p>
-    <w:p>
-      <w:pPr>
-        <w:pStyle w:val="TOC1"/>
-        <w:rPr>
-          <w:rFonts w:asciiTheme="minorHAnsi" w:eastAsiaTheme="minorEastAsia" w:hAnsiTheme="minorHAnsi" w:cstheme="minorBidi"/>
-          <w:b w:val="0"/>
-          <w:sz w:val="22"/>
-          <w:szCs w:val="22"/>
-          <w:lang w:eastAsia="zh-CN"/>
-        </w:rPr>
-      </w:pPr>
-      <w:r>
-        <w:t>Appendix C: Issues List</w:t>
-      </w:r>
-      <w:r>
-        <w:tab/>
-      </w:r>
-      <w:r>
-        <w:fldChar w:fldCharType="begin"/>
-      </w:r>
-      <w:r>
-        <w:instrText xml:space="preserve"> PAGEREF _Toc126182840 \h </w:instrText>
+        <w:instrText xml:space="preserve"> PAGEREF _Toc126336688 \h </w:instrText>
       </w:r>
       <w:r>
         <w:fldChar w:fldCharType="separate"/>
@@ -2046,17 +2000,17 @@
           <w:noProof/>
         </w:rPr>
       </w:pPr>
-      <w:bookmarkStart w:id="6" w:name="_GoBack"/>
+    </w:p>
+    <w:p>
+      <w:pPr>
+        <w:pStyle w:val="TOCEntry"/>
+      </w:pPr>
+      <w:bookmarkStart w:id="6" w:name="_Toc126336661"/>
+      <w:r>
+        <w:t>Revision History</w:t>
+      </w:r>
+      <w:bookmarkStart w:id="7" w:name="_GoBack"/>
       <w:bookmarkEnd w:id="6"/>
-    </w:p>
-    <w:p>
-      <w:pPr>
-        <w:pStyle w:val="TOCEntry"/>
-      </w:pPr>
-      <w:bookmarkStart w:id="7" w:name="_Toc126182812"/>
-      <w:r>
-        <w:t>Revision History</w:t>
-      </w:r>
       <w:bookmarkEnd w:id="7"/>
     </w:p>
     <w:tbl>
@@ -2327,7 +2281,7 @@
         <w:pStyle w:val="Heading1"/>
       </w:pPr>
       <w:bookmarkStart w:id="8" w:name="_Toc439994665"/>
-      <w:bookmarkStart w:id="9" w:name="_Toc126182813"/>
+      <w:bookmarkStart w:id="9" w:name="_Toc126336662"/>
       <w:r>
         <w:lastRenderedPageBreak/>
         <w:t>Introduction</w:t>
@@ -2340,7 +2294,7 @@
         <w:pStyle w:val="Heading2"/>
       </w:pPr>
       <w:bookmarkStart w:id="10" w:name="_Toc439994667"/>
-      <w:bookmarkStart w:id="11" w:name="_Toc126182814"/>
+      <w:bookmarkStart w:id="11" w:name="_Toc126336663"/>
       <w:r>
         <w:t>Purpose</w:t>
       </w:r>
@@ -2354,61 +2308,34 @@
       <w:pPr>
         <w:pStyle w:val="template"/>
         <w:rPr>
-          <w:i w:val="0"/>
-        </w:rPr>
-      </w:pPr>
-      <w:r>
-        <w:rPr>
-          <w:i w:val="0"/>
-        </w:rPr>
+          <w:i/>
+        </w:rPr>
+      </w:pPr>
+      <w:r>
         <w:t>The Software Requirement Specification</w:t>
       </w:r>
       <w:r>
-        <w:rPr>
-          <w:i w:val="0"/>
-        </w:rPr>
         <w:t xml:space="preserve"> (SRS)</w:t>
       </w:r>
       <w:r>
-        <w:rPr>
-          <w:i w:val="0"/>
-        </w:rPr>
         <w:t xml:space="preserve"> for Trivia Maze has been developed and served as a g</w:t>
       </w:r>
       <w:r>
-        <w:rPr>
-          <w:i w:val="0"/>
-        </w:rPr>
         <w:t>uideline to all users as well as team members</w:t>
       </w:r>
       <w:r>
-        <w:rPr>
-          <w:i w:val="0"/>
-        </w:rPr>
         <w:t xml:space="preserve">. It </w:t>
       </w:r>
       <w:r>
-        <w:rPr>
-          <w:i w:val="0"/>
-        </w:rPr>
         <w:t>delineates</w:t>
       </w:r>
       <w:r>
-        <w:rPr>
-          <w:i w:val="0"/>
-        </w:rPr>
         <w:t xml:space="preserve"> product’s functionality, </w:t>
       </w:r>
       <w:r>
-        <w:rPr>
-          <w:i w:val="0"/>
-        </w:rPr>
         <w:t xml:space="preserve">features, external requirements and Non-functional requirements. Besides that, it </w:t>
       </w:r>
       <w:r>
-        <w:rPr>
-          <w:i w:val="0"/>
-        </w:rPr>
         <w:t>also reflects design philosophy.</w:t>
       </w:r>
     </w:p>
@@ -2417,7 +2344,7 @@
         <w:pStyle w:val="Heading2"/>
       </w:pPr>
       <w:bookmarkStart w:id="12" w:name="_Toc439994670"/>
-      <w:bookmarkStart w:id="13" w:name="_Toc126182815"/>
+      <w:bookmarkStart w:id="13" w:name="_Toc126336664"/>
       <w:r>
         <w:t>Project Scope</w:t>
       </w:r>
@@ -2428,79 +2355,43 @@
       <w:pPr>
         <w:pStyle w:val="template"/>
         <w:rPr>
-          <w:i w:val="0"/>
-        </w:rPr>
-      </w:pPr>
-      <w:r>
-        <w:rPr>
-          <w:i w:val="0"/>
-        </w:rPr>
+          <w:i/>
+        </w:rPr>
+      </w:pPr>
+      <w:r>
         <w:t xml:space="preserve">The </w:t>
       </w:r>
       <w:r>
-        <w:rPr>
-          <w:i w:val="0"/>
-        </w:rPr>
         <w:t xml:space="preserve">project is aimed to delivering </w:t>
       </w:r>
       <w:r>
-        <w:rPr>
-          <w:i w:val="0"/>
-        </w:rPr>
         <w:t>a graphical user interface game</w:t>
       </w:r>
       <w:r>
-        <w:rPr>
-          <w:i w:val="0"/>
-        </w:rPr>
         <w:t xml:space="preserve"> named Trivia Maze to the user</w:t>
       </w:r>
       <w:r>
-        <w:rPr>
-          <w:i w:val="0"/>
-        </w:rPr>
         <w:t xml:space="preserve">. </w:t>
       </w:r>
       <w:r>
-        <w:rPr>
-          <w:i w:val="0"/>
-        </w:rPr>
         <w:t xml:space="preserve">It will help user navigate through the maze </w:t>
       </w:r>
       <w:r>
-        <w:rPr>
-          <w:i w:val="0"/>
-        </w:rPr>
         <w:t xml:space="preserve">which is consists of different size of rooms </w:t>
       </w:r>
       <w:r>
-        <w:rPr>
-          <w:i w:val="0"/>
-        </w:rPr>
         <w:t xml:space="preserve">from entrance to exit. </w:t>
       </w:r>
       <w:r>
-        <w:rPr>
-          <w:i w:val="0"/>
-        </w:rPr>
         <w:t xml:space="preserve">To maximize entertainments of the game, one question at each room is prepared for the user. User has to answer the question correctly to pass the room and eventually win the game; otherwise, game will be terminated. </w:t>
       </w:r>
       <w:r>
-        <w:rPr>
-          <w:i w:val="0"/>
-        </w:rPr>
         <w:t>In order to achieve the goal</w:t>
       </w:r>
       <w:r>
-        <w:rPr>
-          <w:i w:val="0"/>
-        </w:rPr>
         <w:t xml:space="preserve">, project team has to implement but are not limited to developing a Unified Modeling language (UML) diagram, employing Model View Controller (MVC) design pattern, </w:t>
       </w:r>
       <w:r>
-        <w:rPr>
-          <w:i w:val="0"/>
-        </w:rPr>
         <w:t>and deploying SQLite database.</w:t>
       </w:r>
     </w:p>
@@ -2509,7 +2400,7 @@
         <w:pStyle w:val="Heading2"/>
       </w:pPr>
       <w:bookmarkStart w:id="14" w:name="_Toc439994672"/>
-      <w:bookmarkStart w:id="15" w:name="_Toc126182816"/>
+      <w:bookmarkStart w:id="15" w:name="_Toc126336665"/>
       <w:r>
         <w:t>References</w:t>
       </w:r>
@@ -2529,7 +2420,7 @@
         <w:pStyle w:val="Heading1"/>
       </w:pPr>
       <w:bookmarkStart w:id="16" w:name="_Toc439994673"/>
-      <w:bookmarkStart w:id="17" w:name="_Toc126182817"/>
+      <w:bookmarkStart w:id="17" w:name="_Toc126336666"/>
       <w:r>
         <w:t>Overall Description</w:t>
       </w:r>
@@ -2541,7 +2432,7 @@
         <w:pStyle w:val="Heading2"/>
       </w:pPr>
       <w:bookmarkStart w:id="18" w:name="_Toc439994674"/>
-      <w:bookmarkStart w:id="19" w:name="_Toc126182818"/>
+      <w:bookmarkStart w:id="19" w:name="_Toc126336667"/>
       <w:r>
         <w:t>Product Perspective</w:t>
       </w:r>
@@ -2555,45 +2446,12 @@
       <w:pPr>
         <w:pStyle w:val="template"/>
         <w:rPr>
-          <w:i w:val="0"/>
+          <w:i/>
         </w:rPr>
       </w:pPr>
       <w:bookmarkStart w:id="20" w:name="_Toc439994675"/>
       <w:r>
-        <w:rPr>
-          <w:i w:val="0"/>
-        </w:rPr>
-        <w:t>As mentioned above, t</w:t>
-      </w:r>
-      <w:r>
-        <w:rPr>
-          <w:i w:val="0"/>
-        </w:rPr>
-        <w:t xml:space="preserve">he maze is composed of different size of rooms </w:t>
-      </w:r>
-      <w:r>
-        <w:rPr>
-          <w:i w:val="0"/>
-        </w:rPr>
-        <w:t>at a minimum 4-</w:t>
-      </w:r>
-      <w:r>
-        <w:rPr>
-          <w:i w:val="0"/>
-        </w:rPr>
-        <w:t xml:space="preserve">room by </w:t>
-      </w:r>
-      <w:r>
-        <w:rPr>
-          <w:i w:val="0"/>
-        </w:rPr>
-        <w:t>4-room</w:t>
-      </w:r>
-      <w:r>
-        <w:rPr>
-          <w:i w:val="0"/>
-        </w:rPr>
-        <w:t>, however, it will not have an upper limitation. The difficulty level is depending on user’s choice. Each room will have one door and one question. In order to successfully pass the room, the user has to correctly answer the question. If the user could not answer the question correctly, door will be locked permanently. Questions will be presented in different ways that includes multiple choice questions, True/False questions, and even fill the blank questions. In addition, questions are well developed by project team and it will cover different categories.</w:t>
+        <w:t>As mentioned above, the maze is composed of different size of rooms at a minimum 4-room by 4-room, however, it will not have an upper limitation. The difficulty level is depending on user’s choice. Each room will have one door and one question. In order to successfully pass the room, the user has to correctly answer the question. If the user could not answer the question correctly, door will be locked permanently. Questions will be presented in different ways that includes multiple choice questions, True/False questions, and even fill the blank questions. In addition, questions are well developed by project team and it will cover different categories.</w:t>
       </w:r>
     </w:p>
     <w:p>
@@ -2601,7 +2459,7 @@
         <w:pStyle w:val="Heading2"/>
       </w:pPr>
       <w:bookmarkStart w:id="21" w:name="_Toc439994676"/>
-      <w:bookmarkStart w:id="22" w:name="_Toc126182819"/>
+      <w:bookmarkStart w:id="22" w:name="_Toc126336668"/>
       <w:bookmarkEnd w:id="20"/>
       <w:r>
         <w:t>User Classes and Characteristics</w:t>
@@ -2626,7 +2484,7 @@
         <w:pStyle w:val="Heading2"/>
       </w:pPr>
       <w:bookmarkStart w:id="23" w:name="_Toc439994677"/>
-      <w:bookmarkStart w:id="24" w:name="_Toc126182820"/>
+      <w:bookmarkStart w:id="24" w:name="_Toc126336669"/>
       <w:r>
         <w:t>Operating Environment</w:t>
       </w:r>
@@ -2646,7 +2504,7 @@
         <w:pStyle w:val="Heading2"/>
       </w:pPr>
       <w:bookmarkStart w:id="25" w:name="_Toc439994678"/>
-      <w:bookmarkStart w:id="26" w:name="_Toc126182821"/>
+      <w:bookmarkStart w:id="26" w:name="_Toc126336670"/>
       <w:r>
         <w:t>Design and Implementation Constraints</w:t>
       </w:r>
@@ -2666,7 +2524,7 @@
         <w:pStyle w:val="Heading2"/>
       </w:pPr>
       <w:bookmarkStart w:id="27" w:name="_Toc439994679"/>
-      <w:bookmarkStart w:id="28" w:name="_Toc126182822"/>
+      <w:bookmarkStart w:id="28" w:name="_Toc126336671"/>
       <w:r>
         <w:t>User Documentation</w:t>
       </w:r>
@@ -2686,7 +2544,7 @@
         <w:pStyle w:val="Heading2"/>
       </w:pPr>
       <w:bookmarkStart w:id="29" w:name="_Toc439994680"/>
-      <w:bookmarkStart w:id="30" w:name="_Toc126182823"/>
+      <w:bookmarkStart w:id="30" w:name="_Toc126336672"/>
       <w:r>
         <w:t>Assumptions and Dependencies</w:t>
       </w:r>
@@ -2707,7 +2565,7 @@
       </w:pPr>
       <w:bookmarkStart w:id="31" w:name="_Toc439994687"/>
       <w:bookmarkStart w:id="32" w:name="_Toc439994682"/>
-      <w:bookmarkStart w:id="33" w:name="_Toc126182824"/>
+      <w:bookmarkStart w:id="33" w:name="_Toc126336673"/>
       <w:r>
         <w:t>System Features</w:t>
       </w:r>
@@ -2727,7 +2585,7 @@
         <w:pStyle w:val="Heading2"/>
       </w:pPr>
       <w:bookmarkStart w:id="34" w:name="_Toc439994688"/>
-      <w:bookmarkStart w:id="35" w:name="_Toc126182825"/>
+      <w:bookmarkStart w:id="35" w:name="_Toc126336674"/>
       <w:r>
         <w:t>System Feature 1</w:t>
       </w:r>
@@ -2890,7 +2748,7 @@
         <w:pStyle w:val="Heading2"/>
       </w:pPr>
       <w:bookmarkStart w:id="36" w:name="_Toc439994689"/>
-      <w:bookmarkStart w:id="37" w:name="_Toc126182826"/>
+      <w:bookmarkStart w:id="37" w:name="_Toc126336675"/>
       <w:r>
         <w:t>System Feature 2 (and so on)</w:t>
       </w:r>
@@ -2901,7 +2759,7 @@
       <w:pPr>
         <w:pStyle w:val="Heading1"/>
       </w:pPr>
-      <w:bookmarkStart w:id="38" w:name="_Toc126182827"/>
+      <w:bookmarkStart w:id="38" w:name="_Toc126336676"/>
       <w:r>
         <w:t>External Interface Requirements</w:t>
       </w:r>
@@ -2912,7 +2770,7 @@
       <w:pPr>
         <w:pStyle w:val="Heading2"/>
       </w:pPr>
-      <w:bookmarkStart w:id="39" w:name="_Toc126182828"/>
+      <w:bookmarkStart w:id="39" w:name="_Toc126336677"/>
       <w:r>
         <w:t>User Interfaces</w:t>
       </w:r>
@@ -2921,9 +2779,104 @@
     <w:p>
       <w:pPr>
         <w:pStyle w:val="template"/>
-      </w:pPr>
-      <w:r>
-        <w:t>&lt;Describe the logical characteristics of each interface between the software product and the users. This may include sample screen images, any GUI standards or product family style guides that are to be followed, screen layout constraints, standard buttons and functions (e.g., help) that will appear on every screen, keyboard shortcuts, error message display standards, and so on. Define the software components for which a user interface is needed. Details of the user interface design should be documented in a separate user interface specification.&gt;</w:t>
+        <w:numPr>
+          <w:ilvl w:val="0"/>
+          <w:numId w:val="2"/>
+        </w:numPr>
+      </w:pPr>
+      <w:r>
+        <w:t xml:space="preserve">The </w:t>
+      </w:r>
+      <w:proofErr w:type="spellStart"/>
+      <w:r>
+        <w:t>TriviaMaze</w:t>
+      </w:r>
+      <w:proofErr w:type="spellEnd"/>
+      <w:r>
+        <w:t xml:space="preserve"> GUI interface shall have one menu system. The menu system will contain at least two tabs which are File and Help. Under File tab, it shall have choices which include Start New Game, Save Current Game, Load Last Game and Exit Game. Under Help tab, it shall display </w:t>
+      </w:r>
+      <w:proofErr w:type="gramStart"/>
+      <w:r>
+        <w:t>About</w:t>
+      </w:r>
+      <w:proofErr w:type="gramEnd"/>
+      <w:r>
+        <w:t xml:space="preserve"> and Game Instruction choice.</w:t>
+      </w:r>
+    </w:p>
+    <w:p>
+      <w:pPr>
+        <w:pStyle w:val="template"/>
+        <w:numPr>
+          <w:ilvl w:val="0"/>
+          <w:numId w:val="2"/>
+        </w:numPr>
+      </w:pPr>
+      <w:r>
+        <w:t>The GUI interface shall have a legend section to display what all key symbols stand for to the user</w:t>
+      </w:r>
+    </w:p>
+    <w:p>
+      <w:pPr>
+        <w:pStyle w:val="template"/>
+        <w:numPr>
+          <w:ilvl w:val="0"/>
+          <w:numId w:val="2"/>
+        </w:numPr>
+      </w:pPr>
+      <w:r>
+        <w:t>The GUI interface shall include a map section which permit the user navigating through from entrance to exit.</w:t>
+      </w:r>
+    </w:p>
+    <w:p>
+      <w:pPr>
+        <w:pStyle w:val="template"/>
+        <w:numPr>
+          <w:ilvl w:val="0"/>
+          <w:numId w:val="2"/>
+        </w:numPr>
+      </w:pPr>
+      <w:r>
+        <w:t>The GUI interface shall also have a section which display the information of the current room.</w:t>
+      </w:r>
+    </w:p>
+    <w:p>
+      <w:pPr>
+        <w:pStyle w:val="template"/>
+        <w:numPr>
+          <w:ilvl w:val="0"/>
+          <w:numId w:val="2"/>
+        </w:numPr>
+      </w:pPr>
+      <w:r>
+        <w:t>The GUI interface shall include a question section which displays the question provided to the user.</w:t>
+      </w:r>
+    </w:p>
+    <w:p>
+      <w:pPr>
+        <w:pStyle w:val="template"/>
+        <w:numPr>
+          <w:ilvl w:val="0"/>
+          <w:numId w:val="2"/>
+        </w:numPr>
+      </w:pPr>
+      <w:r>
+        <w:t>Depending on the user’s answer, if the answer is wrong, the door associated with the answer shall not be displayed anymore. If the answer is correct, the user shall aut</w:t>
+      </w:r>
+      <w:r>
+        <w:t>omatically move to that room.</w:t>
+      </w:r>
+    </w:p>
+    <w:p>
+      <w:pPr>
+        <w:pStyle w:val="template"/>
+        <w:numPr>
+          <w:ilvl w:val="0"/>
+          <w:numId w:val="2"/>
+        </w:numPr>
+      </w:pPr>
+      <w:r>
+        <w:t>The GUI interface shall prompt user game is over if all doors are closed, and message of “Do you want to play it again?” shall be displayed.</w:t>
       </w:r>
     </w:p>
     <w:p>
@@ -2931,7 +2884,7 @@
         <w:pStyle w:val="Heading2"/>
       </w:pPr>
       <w:bookmarkStart w:id="40" w:name="_Toc439994684"/>
-      <w:bookmarkStart w:id="41" w:name="_Toc126182829"/>
+      <w:bookmarkStart w:id="41" w:name="_Toc126336678"/>
       <w:r>
         <w:t>Hardware Interfaces</w:t>
       </w:r>
@@ -2941,9 +2894,34 @@
     <w:p>
       <w:pPr>
         <w:pStyle w:val="template"/>
-      </w:pPr>
-      <w:r>
-        <w:t>&lt;Describe the logical and physical characteristics of each interface between the software product and the hardware components of the system. This may include the supported device types, the nature of the data and control interactions between the software and the hardware, and communication protocols to be used.&gt;</w:t>
+        <w:numPr>
+          <w:ilvl w:val="0"/>
+          <w:numId w:val="3"/>
+        </w:numPr>
+      </w:pPr>
+      <w:r>
+        <w:t>All questions used for this project shall be stored in a SQLite database.</w:t>
+      </w:r>
+    </w:p>
+    <w:p>
+      <w:pPr>
+        <w:pStyle w:val="template"/>
+        <w:numPr>
+          <w:ilvl w:val="0"/>
+          <w:numId w:val="3"/>
+        </w:numPr>
+      </w:pPr>
+      <w:r>
+        <w:lastRenderedPageBreak/>
+        <w:t xml:space="preserve">The </w:t>
+      </w:r>
+      <w:proofErr w:type="spellStart"/>
+      <w:r>
+        <w:t>TriviaMaze</w:t>
+      </w:r>
+      <w:proofErr w:type="spellEnd"/>
+      <w:r>
+        <w:t xml:space="preserve"> GUI shall be able to save the current game and load the game save from last time.</w:t>
       </w:r>
     </w:p>
     <w:p>
@@ -2951,7 +2929,7 @@
         <w:pStyle w:val="Heading2"/>
       </w:pPr>
       <w:bookmarkStart w:id="42" w:name="_Toc439994685"/>
-      <w:bookmarkStart w:id="43" w:name="_Toc126182830"/>
+      <w:bookmarkStart w:id="43" w:name="_Toc126336679"/>
       <w:r>
         <w:t>Software Interfaces</w:t>
       </w:r>
@@ -2961,13 +2939,97 @@
     <w:p>
       <w:pPr>
         <w:pStyle w:val="template"/>
-      </w:pPr>
-      <w:r>
-        <w:t xml:space="preserve">&lt;Describe the connections between this product and other specific software components (name and version), including databases, operating systems, tools, libraries, and integrated commercial components. Identify the data items or messages coming into the system and going out and describe the purpose of each. Describe the services needed and the nature of communications. </w:t>
-      </w:r>
-      <w:r>
-        <w:lastRenderedPageBreak/>
-        <w:t>Refer to documents that describe detailed application programming interface protocols. Identify data that will be shared across software components. If the data sharing mechanism must be implemented in a specific way (for example, use of a global data area in a multitasking operating system), specify this as an implementation constraint.&gt;</w:t>
+        <w:numPr>
+          <w:ilvl w:val="0"/>
+          <w:numId w:val="5"/>
+        </w:numPr>
+      </w:pPr>
+      <w:r>
+        <w:t xml:space="preserve">The </w:t>
+      </w:r>
+      <w:proofErr w:type="spellStart"/>
+      <w:r>
+        <w:t>TriviaMaze_GUI_Interface</w:t>
+      </w:r>
+      <w:proofErr w:type="spellEnd"/>
+      <w:r>
+        <w:t xml:space="preserve"> shall pass all necessary information to Class Maze to generate appropriate size of maze.</w:t>
+      </w:r>
+    </w:p>
+    <w:p>
+      <w:pPr>
+        <w:pStyle w:val="template"/>
+        <w:numPr>
+          <w:ilvl w:val="0"/>
+          <w:numId w:val="5"/>
+        </w:numPr>
+      </w:pPr>
+      <w:r>
+        <w:t xml:space="preserve">Class </w:t>
+      </w:r>
+      <w:proofErr w:type="spellStart"/>
+      <w:r>
+        <w:t>TriviaMaze</w:t>
+      </w:r>
+      <w:proofErr w:type="spellEnd"/>
+      <w:r>
+        <w:t xml:space="preserve"> will be called</w:t>
+      </w:r>
+      <w:r>
+        <w:t xml:space="preserve"> if the user wants to initiate game or get game instruction.</w:t>
+      </w:r>
+    </w:p>
+    <w:p>
+      <w:pPr>
+        <w:pStyle w:val="template"/>
+        <w:numPr>
+          <w:ilvl w:val="0"/>
+          <w:numId w:val="5"/>
+        </w:numPr>
+      </w:pPr>
+      <w:r>
+        <w:t xml:space="preserve">Class Player shall </w:t>
+      </w:r>
+      <w:r>
+        <w:t>get</w:t>
+      </w:r>
+      <w:r>
+        <w:t xml:space="preserve"> and set information such as points the user has and transmit it back to </w:t>
+      </w:r>
+      <w:proofErr w:type="spellStart"/>
+      <w:r>
+        <w:t>TriviaMaze_GUI_Interface</w:t>
+      </w:r>
+      <w:proofErr w:type="spellEnd"/>
+      <w:r>
+        <w:t xml:space="preserve"> to display the user wins or not.</w:t>
+      </w:r>
+    </w:p>
+    <w:p>
+      <w:pPr>
+        <w:pStyle w:val="template"/>
+        <w:numPr>
+          <w:ilvl w:val="0"/>
+          <w:numId w:val="5"/>
+        </w:numPr>
+      </w:pPr>
+      <w:r>
+        <w:t xml:space="preserve">Class Question shall be used to collect question and correct answer associated with it from SQLite database. </w:t>
+      </w:r>
+      <w:r>
+        <w:t>User’s answer shall also be checked here.</w:t>
+      </w:r>
+    </w:p>
+    <w:p>
+      <w:pPr>
+        <w:pStyle w:val="template"/>
+        <w:numPr>
+          <w:ilvl w:val="0"/>
+          <w:numId w:val="5"/>
+        </w:numPr>
+      </w:pPr>
+      <w:r>
+        <w:t>Once the size of maze is determined by the user, the information will be passed to Class Room and it shall generate all necessary rooms and set doors in each room.</w:t>
       </w:r>
     </w:p>
     <w:p>
@@ -2975,7 +3037,7 @@
         <w:pStyle w:val="Heading2"/>
       </w:pPr>
       <w:bookmarkStart w:id="44" w:name="_Toc439994686"/>
-      <w:bookmarkStart w:id="45" w:name="_Toc126182831"/>
+      <w:bookmarkStart w:id="45" w:name="_Toc126336680"/>
       <w:r>
         <w:t>Communications Interfaces</w:t>
       </w:r>
@@ -2985,9 +3047,44 @@
     <w:p>
       <w:pPr>
         <w:pStyle w:val="template"/>
-      </w:pPr>
-      <w:r>
-        <w:t>&lt;Describe the requirements associated with any communications functions required by this product, including e-mail, web browser, network server communications protocols, electronic forms, and so on. Define any pertinent message formatting. Identify any communication standards that will be used, such as FTP or HTTP. Specify any communication security or encryption issues, data transfer rates, and synchronization mechanisms.&gt;</w:t>
+        <w:numPr>
+          <w:ilvl w:val="0"/>
+          <w:numId w:val="4"/>
+        </w:numPr>
+      </w:pPr>
+      <w:r>
+        <w:t xml:space="preserve">The </w:t>
+      </w:r>
+      <w:proofErr w:type="spellStart"/>
+      <w:r>
+        <w:t>TriviaMaze</w:t>
+      </w:r>
+      <w:proofErr w:type="spellEnd"/>
+      <w:r>
+        <w:t xml:space="preserve"> GUI shall display a dialog box to the user to display the information the user wants to know.</w:t>
+      </w:r>
+    </w:p>
+    <w:p>
+      <w:pPr>
+        <w:pStyle w:val="template"/>
+        <w:numPr>
+          <w:ilvl w:val="0"/>
+          <w:numId w:val="4"/>
+        </w:numPr>
+      </w:pPr>
+      <w:r>
+        <w:t xml:space="preserve">The </w:t>
+      </w:r>
+      <w:proofErr w:type="spellStart"/>
+      <w:r>
+        <w:t>TriviaMaze</w:t>
+      </w:r>
+      <w:proofErr w:type="spellEnd"/>
+      <w:r>
+        <w:t xml:space="preserve"> GUI shall send feedback confirmation message regarding the </w:t>
+      </w:r>
+      <w:r>
+        <w:t>choice made by the user.</w:t>
       </w:r>
     </w:p>
     <w:p>
@@ -2995,7 +3092,7 @@
         <w:pStyle w:val="Heading1"/>
       </w:pPr>
       <w:bookmarkStart w:id="46" w:name="_Toc439994690"/>
-      <w:bookmarkStart w:id="47" w:name="_Toc126182832"/>
+      <w:bookmarkStart w:id="47" w:name="_Toc126336681"/>
       <w:r>
         <w:t>Other Nonfunctional Requirements</w:t>
       </w:r>
@@ -3005,7 +3102,7 @@
       <w:pPr>
         <w:pStyle w:val="Heading2"/>
       </w:pPr>
-      <w:bookmarkStart w:id="48" w:name="_Toc126182833"/>
+      <w:bookmarkStart w:id="48" w:name="_Toc126336682"/>
       <w:r>
         <w:t>Performance Requirements</w:t>
       </w:r>
@@ -3015,9 +3112,25 @@
     <w:p>
       <w:pPr>
         <w:pStyle w:val="template"/>
-      </w:pPr>
-      <w:r>
-        <w:t>&lt;If there are performance requirements for the product under various circumstances, state them here and explain their rationale, to help the developers understand the intent and make suitable design choices. Specify the timing relationships for real time systems. Make such requirements as specific as possible. You may need to state performance requirements for individual functional requirements or features.&gt;</w:t>
+        <w:numPr>
+          <w:ilvl w:val="0"/>
+          <w:numId w:val="6"/>
+        </w:numPr>
+      </w:pPr>
+      <w:r>
+        <w:t>The maze shall be consist of four by four rooms.</w:t>
+      </w:r>
+    </w:p>
+    <w:p>
+      <w:pPr>
+        <w:pStyle w:val="template"/>
+        <w:numPr>
+          <w:ilvl w:val="0"/>
+          <w:numId w:val="6"/>
+        </w:numPr>
+      </w:pPr>
+      <w:r>
+        <w:t>Questions shall be loaded from SQLite database.</w:t>
       </w:r>
     </w:p>
     <w:p>
@@ -3025,7 +3138,7 @@
         <w:pStyle w:val="Heading2"/>
       </w:pPr>
       <w:bookmarkStart w:id="49" w:name="_Toc439994691"/>
-      <w:bookmarkStart w:id="50" w:name="_Toc126182834"/>
+      <w:bookmarkStart w:id="50" w:name="_Toc126336683"/>
       <w:r>
         <w:t>Safety Requirements</w:t>
       </w:r>
@@ -3036,13 +3149,10 @@
       <w:pPr>
         <w:pStyle w:val="template"/>
         <w:rPr>
-          <w:i w:val="0"/>
-        </w:rPr>
-      </w:pPr>
-      <w:r>
-        <w:rPr>
-          <w:i w:val="0"/>
-        </w:rPr>
+          <w:i/>
+        </w:rPr>
+      </w:pPr>
+      <w:r>
         <w:t>For project wise purpose, safety requirements does not apply to this project.</w:t>
       </w:r>
     </w:p>
@@ -3051,7 +3161,7 @@
         <w:pStyle w:val="Heading2"/>
       </w:pPr>
       <w:bookmarkStart w:id="51" w:name="_Toc439994692"/>
-      <w:bookmarkStart w:id="52" w:name="_Toc126182835"/>
+      <w:bookmarkStart w:id="52" w:name="_Toc126336684"/>
       <w:r>
         <w:t>Security Requirements</w:t>
       </w:r>
@@ -3061,9 +3171,13 @@
     <w:p>
       <w:pPr>
         <w:pStyle w:val="template"/>
-      </w:pPr>
-      <w:r>
-        <w:t>&lt;Specify any requirements regarding security or privacy issues surrounding use of the product or protection of the data used or created by the product. Define any user identity authentication requirements. Refer to any external policies or regulations containing security issues that affect the product. Define any security or privacy certifications that must be satisfied.&gt;</w:t>
+        <w:numPr>
+          <w:ilvl w:val="0"/>
+          <w:numId w:val="7"/>
+        </w:numPr>
+      </w:pPr>
+      <w:r>
+        <w:t>The program shall only notify the user the answer is correct or wrong. It shall not display the correct answer.</w:t>
       </w:r>
     </w:p>
     <w:p>
@@ -3071,7 +3185,7 @@
         <w:pStyle w:val="Heading2"/>
       </w:pPr>
       <w:bookmarkStart w:id="53" w:name="_Toc439994693"/>
-      <w:bookmarkStart w:id="54" w:name="_Toc126182836"/>
+      <w:bookmarkStart w:id="54" w:name="_Toc126336685"/>
       <w:r>
         <w:t>Software Quality Attributes</w:t>
       </w:r>
@@ -3081,20 +3195,60 @@
     <w:p>
       <w:pPr>
         <w:pStyle w:val="template"/>
-      </w:pPr>
-      <w:r>
-        <w:t>&lt;Specify any additional quality characteristics for the product that will be important to either the customers or the developers. Some to consider are: adaptability, availability, correctness, flexibility, interoperability, maintainability, portability, reliability, reusability, robustness, testability, and usability. Write these to be specific, quantitative, and verifiable when possible. At the least, clarify the relative preferences for various attributes, such as ease of use over ease of learning.&gt;</w:t>
-      </w:r>
-    </w:p>
-    <w:p>
-      <w:pPr>
-        <w:pStyle w:val="Heading1"/>
-      </w:pPr>
-      <w:bookmarkStart w:id="55" w:name="_Toc439994695"/>
-      <w:bookmarkStart w:id="56" w:name="_Toc126182837"/>
+        <w:numPr>
+          <w:ilvl w:val="0"/>
+          <w:numId w:val="8"/>
+        </w:numPr>
+      </w:pPr>
+      <w:r>
+        <w:t>The program shall allow users to exit the game whenever the user decides to do so.</w:t>
+      </w:r>
+    </w:p>
+    <w:p>
+      <w:pPr>
+        <w:pStyle w:val="template"/>
+        <w:numPr>
+          <w:ilvl w:val="0"/>
+          <w:numId w:val="8"/>
+        </w:numPr>
+      </w:pPr>
+      <w:r>
+        <w:t>The program shall allow users to exit the game with saving their current status.</w:t>
+      </w:r>
+    </w:p>
+    <w:p>
+      <w:pPr>
+        <w:pStyle w:val="template"/>
+        <w:numPr>
+          <w:ilvl w:val="0"/>
+          <w:numId w:val="8"/>
+        </w:numPr>
+      </w:pPr>
+      <w:r>
+        <w:t>The program shall allow users to load the game from last time they saved.</w:t>
+      </w:r>
+    </w:p>
+    <w:p>
+      <w:pPr>
+        <w:pStyle w:val="template"/>
+        <w:numPr>
+          <w:ilvl w:val="0"/>
+          <w:numId w:val="8"/>
+        </w:numPr>
+      </w:pPr>
+      <w:r>
+        <w:t>The program shall allow users to restart a game whenever they decide to do so.</w:t>
+      </w:r>
+    </w:p>
+    <w:p>
+      <w:pPr>
+        <w:pStyle w:val="TOCEntry"/>
+      </w:pPr>
+      <w:bookmarkStart w:id="55" w:name="_Toc439994696"/>
+      <w:bookmarkStart w:id="56" w:name="_Toc126336686"/>
       <w:r>
         <w:lastRenderedPageBreak/>
-        <w:t>Other Requirements</w:t>
+        <w:t>Appendix A: Glossary</w:t>
       </w:r>
       <w:bookmarkEnd w:id="55"/>
       <w:bookmarkEnd w:id="56"/>
@@ -3104,17 +3258,17 @@
         <w:pStyle w:val="template"/>
       </w:pPr>
       <w:r>
-        <w:t>&lt;Define any other requirements not covered elsewhere in the SRS. This might include database requirements, internationalization requirements, legal requirements, reuse objectives for the project, and so on. Add any new sections that are pertinent to the project.&gt;</w:t>
+        <w:t>&lt;Define all the terms necessary to properly interpret the SRS, including acronyms and abbreviations. You may wish to build a separate glossary that spans multiple projects or the entire organization, and just include terms specific to a single project in each SRS.&gt;</w:t>
       </w:r>
     </w:p>
     <w:p>
       <w:pPr>
         <w:pStyle w:val="TOCEntry"/>
       </w:pPr>
-      <w:bookmarkStart w:id="57" w:name="_Toc439994696"/>
-      <w:bookmarkStart w:id="58" w:name="_Toc126182838"/>
-      <w:r>
-        <w:t>Appendix A: Glossary</w:t>
+      <w:bookmarkStart w:id="57" w:name="_Toc439994697"/>
+      <w:bookmarkStart w:id="58" w:name="_Toc126336687"/>
+      <w:r>
+        <w:t>Appendix B: Analysis Models</w:t>
       </w:r>
       <w:bookmarkEnd w:id="57"/>
       <w:bookmarkEnd w:id="58"/>
@@ -3122,51 +3276,25 @@
     <w:p>
       <w:pPr>
         <w:pStyle w:val="template"/>
-      </w:pPr>
-      <w:r>
-        <w:t>&lt;Define all the terms necessary to properly interpret the SRS, including acronyms and abbreviations. You may wish to build a separate glossary that spans multiple projects or the entire organization, and just include terms specific to a single project in each SRS.&gt;</w:t>
+        <w:rPr>
+          <w:i/>
+        </w:rPr>
+      </w:pPr>
+      <w:r>
+        <w:t>&lt;Optionally, include any pertinent analysis models, such as data flow diagrams, class diagrams, state-transition diagrams, or entity-relationship diagrams.&gt;</w:t>
       </w:r>
     </w:p>
     <w:p>
       <w:pPr>
         <w:pStyle w:val="TOCEntry"/>
       </w:pPr>
-      <w:bookmarkStart w:id="59" w:name="_Toc439994697"/>
-      <w:bookmarkStart w:id="60" w:name="_Toc126182839"/>
-      <w:r>
-        <w:t>Appendix B: Analysis Models</w:t>
+      <w:bookmarkStart w:id="59" w:name="_Toc439994698"/>
+      <w:bookmarkStart w:id="60" w:name="_Toc126336688"/>
+      <w:r>
+        <w:t>Appendix C: Issues List</w:t>
       </w:r>
       <w:bookmarkEnd w:id="59"/>
       <w:bookmarkEnd w:id="60"/>
-    </w:p>
-    <w:p>
-      <w:pPr>
-        <w:pStyle w:val="template"/>
-        <w:rPr>
-          <w:i w:val="0"/>
-        </w:rPr>
-      </w:pPr>
-      <w:r>
-        <w:t>&lt;Optionally, include any pertinent analysis models, such as data flow diagrams, class diagrams, state-transition diagrams, or entity-relationship diagrams</w:t>
-      </w:r>
-      <w:r>
-        <w:rPr>
-          <w:i w:val="0"/>
-        </w:rPr>
-        <w:t>.&gt;</w:t>
-      </w:r>
-    </w:p>
-    <w:p>
-      <w:pPr>
-        <w:pStyle w:val="TOCEntry"/>
-      </w:pPr>
-      <w:bookmarkStart w:id="61" w:name="_Toc439994698"/>
-      <w:bookmarkStart w:id="62" w:name="_Toc126182840"/>
-      <w:r>
-        <w:t>Appendix C: Issues List</w:t>
-      </w:r>
-      <w:bookmarkEnd w:id="61"/>
-      <w:bookmarkEnd w:id="62"/>
     </w:p>
     <w:p>
       <w:pPr>
@@ -3442,8 +3570,640 @@
       <w:lvlJc w:val="left"/>
     </w:lvl>
   </w:abstractNum>
+  <w:abstractNum w:abstractNumId="1" w15:restartNumberingAfterBreak="0">
+    <w:nsid w:val="1A777BA3"/>
+    <w:multiLevelType w:val="hybridMultilevel"/>
+    <w:tmpl w:val="EEB8D220"/>
+    <w:lvl w:ilvl="0" w:tplc="0409000F">
+      <w:start w:val="1"/>
+      <w:numFmt w:val="decimal"/>
+      <w:lvlText w:val="%1."/>
+      <w:lvlJc w:val="left"/>
+      <w:pPr>
+        <w:ind w:left="720" w:hanging="360"/>
+      </w:pPr>
+    </w:lvl>
+    <w:lvl w:ilvl="1" w:tplc="04090019" w:tentative="1">
+      <w:start w:val="1"/>
+      <w:numFmt w:val="lowerLetter"/>
+      <w:lvlText w:val="%2."/>
+      <w:lvlJc w:val="left"/>
+      <w:pPr>
+        <w:ind w:left="1440" w:hanging="360"/>
+      </w:pPr>
+    </w:lvl>
+    <w:lvl w:ilvl="2" w:tplc="0409001B" w:tentative="1">
+      <w:start w:val="1"/>
+      <w:numFmt w:val="lowerRoman"/>
+      <w:lvlText w:val="%3."/>
+      <w:lvlJc w:val="right"/>
+      <w:pPr>
+        <w:ind w:left="2160" w:hanging="180"/>
+      </w:pPr>
+    </w:lvl>
+    <w:lvl w:ilvl="3" w:tplc="0409000F" w:tentative="1">
+      <w:start w:val="1"/>
+      <w:numFmt w:val="decimal"/>
+      <w:lvlText w:val="%4."/>
+      <w:lvlJc w:val="left"/>
+      <w:pPr>
+        <w:ind w:left="2880" w:hanging="360"/>
+      </w:pPr>
+    </w:lvl>
+    <w:lvl w:ilvl="4" w:tplc="04090019" w:tentative="1">
+      <w:start w:val="1"/>
+      <w:numFmt w:val="lowerLetter"/>
+      <w:lvlText w:val="%5."/>
+      <w:lvlJc w:val="left"/>
+      <w:pPr>
+        <w:ind w:left="3600" w:hanging="360"/>
+      </w:pPr>
+    </w:lvl>
+    <w:lvl w:ilvl="5" w:tplc="0409001B" w:tentative="1">
+      <w:start w:val="1"/>
+      <w:numFmt w:val="lowerRoman"/>
+      <w:lvlText w:val="%6."/>
+      <w:lvlJc w:val="right"/>
+      <w:pPr>
+        <w:ind w:left="4320" w:hanging="180"/>
+      </w:pPr>
+    </w:lvl>
+    <w:lvl w:ilvl="6" w:tplc="0409000F" w:tentative="1">
+      <w:start w:val="1"/>
+      <w:numFmt w:val="decimal"/>
+      <w:lvlText w:val="%7."/>
+      <w:lvlJc w:val="left"/>
+      <w:pPr>
+        <w:ind w:left="5040" w:hanging="360"/>
+      </w:pPr>
+    </w:lvl>
+    <w:lvl w:ilvl="7" w:tplc="04090019" w:tentative="1">
+      <w:start w:val="1"/>
+      <w:numFmt w:val="lowerLetter"/>
+      <w:lvlText w:val="%8."/>
+      <w:lvlJc w:val="left"/>
+      <w:pPr>
+        <w:ind w:left="5760" w:hanging="360"/>
+      </w:pPr>
+    </w:lvl>
+    <w:lvl w:ilvl="8" w:tplc="0409001B" w:tentative="1">
+      <w:start w:val="1"/>
+      <w:numFmt w:val="lowerRoman"/>
+      <w:lvlText w:val="%9."/>
+      <w:lvlJc w:val="right"/>
+      <w:pPr>
+        <w:ind w:left="6480" w:hanging="180"/>
+      </w:pPr>
+    </w:lvl>
+  </w:abstractNum>
+  <w:abstractNum w:abstractNumId="2" w15:restartNumberingAfterBreak="0">
+    <w:nsid w:val="565373EB"/>
+    <w:multiLevelType w:val="hybridMultilevel"/>
+    <w:tmpl w:val="A64E94D8"/>
+    <w:lvl w:ilvl="0" w:tplc="0409000F">
+      <w:start w:val="1"/>
+      <w:numFmt w:val="decimal"/>
+      <w:lvlText w:val="%1."/>
+      <w:lvlJc w:val="left"/>
+      <w:pPr>
+        <w:ind w:left="720" w:hanging="360"/>
+      </w:pPr>
+    </w:lvl>
+    <w:lvl w:ilvl="1" w:tplc="04090019" w:tentative="1">
+      <w:start w:val="1"/>
+      <w:numFmt w:val="lowerLetter"/>
+      <w:lvlText w:val="%2."/>
+      <w:lvlJc w:val="left"/>
+      <w:pPr>
+        <w:ind w:left="1440" w:hanging="360"/>
+      </w:pPr>
+    </w:lvl>
+    <w:lvl w:ilvl="2" w:tplc="0409001B" w:tentative="1">
+      <w:start w:val="1"/>
+      <w:numFmt w:val="lowerRoman"/>
+      <w:lvlText w:val="%3."/>
+      <w:lvlJc w:val="right"/>
+      <w:pPr>
+        <w:ind w:left="2160" w:hanging="180"/>
+      </w:pPr>
+    </w:lvl>
+    <w:lvl w:ilvl="3" w:tplc="0409000F" w:tentative="1">
+      <w:start w:val="1"/>
+      <w:numFmt w:val="decimal"/>
+      <w:lvlText w:val="%4."/>
+      <w:lvlJc w:val="left"/>
+      <w:pPr>
+        <w:ind w:left="2880" w:hanging="360"/>
+      </w:pPr>
+    </w:lvl>
+    <w:lvl w:ilvl="4" w:tplc="04090019" w:tentative="1">
+      <w:start w:val="1"/>
+      <w:numFmt w:val="lowerLetter"/>
+      <w:lvlText w:val="%5."/>
+      <w:lvlJc w:val="left"/>
+      <w:pPr>
+        <w:ind w:left="3600" w:hanging="360"/>
+      </w:pPr>
+    </w:lvl>
+    <w:lvl w:ilvl="5" w:tplc="0409001B" w:tentative="1">
+      <w:start w:val="1"/>
+      <w:numFmt w:val="lowerRoman"/>
+      <w:lvlText w:val="%6."/>
+      <w:lvlJc w:val="right"/>
+      <w:pPr>
+        <w:ind w:left="4320" w:hanging="180"/>
+      </w:pPr>
+    </w:lvl>
+    <w:lvl w:ilvl="6" w:tplc="0409000F" w:tentative="1">
+      <w:start w:val="1"/>
+      <w:numFmt w:val="decimal"/>
+      <w:lvlText w:val="%7."/>
+      <w:lvlJc w:val="left"/>
+      <w:pPr>
+        <w:ind w:left="5040" w:hanging="360"/>
+      </w:pPr>
+    </w:lvl>
+    <w:lvl w:ilvl="7" w:tplc="04090019" w:tentative="1">
+      <w:start w:val="1"/>
+      <w:numFmt w:val="lowerLetter"/>
+      <w:lvlText w:val="%8."/>
+      <w:lvlJc w:val="left"/>
+      <w:pPr>
+        <w:ind w:left="5760" w:hanging="360"/>
+      </w:pPr>
+    </w:lvl>
+    <w:lvl w:ilvl="8" w:tplc="0409001B" w:tentative="1">
+      <w:start w:val="1"/>
+      <w:numFmt w:val="lowerRoman"/>
+      <w:lvlText w:val="%9."/>
+      <w:lvlJc w:val="right"/>
+      <w:pPr>
+        <w:ind w:left="6480" w:hanging="180"/>
+      </w:pPr>
+    </w:lvl>
+  </w:abstractNum>
+  <w:abstractNum w:abstractNumId="3" w15:restartNumberingAfterBreak="0">
+    <w:nsid w:val="5B435A76"/>
+    <w:multiLevelType w:val="hybridMultilevel"/>
+    <w:tmpl w:val="A8A42ECE"/>
+    <w:lvl w:ilvl="0" w:tplc="D2C8F6C0">
+      <w:start w:val="1"/>
+      <w:numFmt w:val="decimal"/>
+      <w:lvlText w:val="CI-%1."/>
+      <w:lvlJc w:val="left"/>
+      <w:pPr>
+        <w:ind w:left="720" w:hanging="360"/>
+      </w:pPr>
+      <w:rPr>
+        <w:rFonts w:hint="eastAsia"/>
+      </w:rPr>
+    </w:lvl>
+    <w:lvl w:ilvl="1" w:tplc="04090019" w:tentative="1">
+      <w:start w:val="1"/>
+      <w:numFmt w:val="lowerLetter"/>
+      <w:lvlText w:val="%2."/>
+      <w:lvlJc w:val="left"/>
+      <w:pPr>
+        <w:ind w:left="1440" w:hanging="360"/>
+      </w:pPr>
+    </w:lvl>
+    <w:lvl w:ilvl="2" w:tplc="0409001B" w:tentative="1">
+      <w:start w:val="1"/>
+      <w:numFmt w:val="lowerRoman"/>
+      <w:lvlText w:val="%3."/>
+      <w:lvlJc w:val="right"/>
+      <w:pPr>
+        <w:ind w:left="2160" w:hanging="180"/>
+      </w:pPr>
+    </w:lvl>
+    <w:lvl w:ilvl="3" w:tplc="0409000F" w:tentative="1">
+      <w:start w:val="1"/>
+      <w:numFmt w:val="decimal"/>
+      <w:lvlText w:val="%4."/>
+      <w:lvlJc w:val="left"/>
+      <w:pPr>
+        <w:ind w:left="2880" w:hanging="360"/>
+      </w:pPr>
+    </w:lvl>
+    <w:lvl w:ilvl="4" w:tplc="04090019" w:tentative="1">
+      <w:start w:val="1"/>
+      <w:numFmt w:val="lowerLetter"/>
+      <w:lvlText w:val="%5."/>
+      <w:lvlJc w:val="left"/>
+      <w:pPr>
+        <w:ind w:left="3600" w:hanging="360"/>
+      </w:pPr>
+    </w:lvl>
+    <w:lvl w:ilvl="5" w:tplc="0409001B" w:tentative="1">
+      <w:start w:val="1"/>
+      <w:numFmt w:val="lowerRoman"/>
+      <w:lvlText w:val="%6."/>
+      <w:lvlJc w:val="right"/>
+      <w:pPr>
+        <w:ind w:left="4320" w:hanging="180"/>
+      </w:pPr>
+    </w:lvl>
+    <w:lvl w:ilvl="6" w:tplc="0409000F" w:tentative="1">
+      <w:start w:val="1"/>
+      <w:numFmt w:val="decimal"/>
+      <w:lvlText w:val="%7."/>
+      <w:lvlJc w:val="left"/>
+      <w:pPr>
+        <w:ind w:left="5040" w:hanging="360"/>
+      </w:pPr>
+    </w:lvl>
+    <w:lvl w:ilvl="7" w:tplc="04090019" w:tentative="1">
+      <w:start w:val="1"/>
+      <w:numFmt w:val="lowerLetter"/>
+      <w:lvlText w:val="%8."/>
+      <w:lvlJc w:val="left"/>
+      <w:pPr>
+        <w:ind w:left="5760" w:hanging="360"/>
+      </w:pPr>
+    </w:lvl>
+    <w:lvl w:ilvl="8" w:tplc="0409001B" w:tentative="1">
+      <w:start w:val="1"/>
+      <w:numFmt w:val="lowerRoman"/>
+      <w:lvlText w:val="%9."/>
+      <w:lvlJc w:val="right"/>
+      <w:pPr>
+        <w:ind w:left="6480" w:hanging="180"/>
+      </w:pPr>
+    </w:lvl>
+  </w:abstractNum>
+  <w:abstractNum w:abstractNumId="4" w15:restartNumberingAfterBreak="0">
+    <w:nsid w:val="613E450C"/>
+    <w:multiLevelType w:val="hybridMultilevel"/>
+    <w:tmpl w:val="3E14F728"/>
+    <w:lvl w:ilvl="0" w:tplc="ED626C38">
+      <w:start w:val="1"/>
+      <w:numFmt w:val="decimal"/>
+      <w:lvlText w:val="UI-%1."/>
+      <w:lvlJc w:val="left"/>
+      <w:pPr>
+        <w:ind w:left="720" w:hanging="360"/>
+      </w:pPr>
+      <w:rPr>
+        <w:rFonts w:hint="eastAsia"/>
+      </w:rPr>
+    </w:lvl>
+    <w:lvl w:ilvl="1" w:tplc="04090019" w:tentative="1">
+      <w:start w:val="1"/>
+      <w:numFmt w:val="lowerLetter"/>
+      <w:lvlText w:val="%2."/>
+      <w:lvlJc w:val="left"/>
+      <w:pPr>
+        <w:ind w:left="1440" w:hanging="360"/>
+      </w:pPr>
+    </w:lvl>
+    <w:lvl w:ilvl="2" w:tplc="0409001B" w:tentative="1">
+      <w:start w:val="1"/>
+      <w:numFmt w:val="lowerRoman"/>
+      <w:lvlText w:val="%3."/>
+      <w:lvlJc w:val="right"/>
+      <w:pPr>
+        <w:ind w:left="2160" w:hanging="180"/>
+      </w:pPr>
+    </w:lvl>
+    <w:lvl w:ilvl="3" w:tplc="0409000F" w:tentative="1">
+      <w:start w:val="1"/>
+      <w:numFmt w:val="decimal"/>
+      <w:lvlText w:val="%4."/>
+      <w:lvlJc w:val="left"/>
+      <w:pPr>
+        <w:ind w:left="2880" w:hanging="360"/>
+      </w:pPr>
+    </w:lvl>
+    <w:lvl w:ilvl="4" w:tplc="04090019" w:tentative="1">
+      <w:start w:val="1"/>
+      <w:numFmt w:val="lowerLetter"/>
+      <w:lvlText w:val="%5."/>
+      <w:lvlJc w:val="left"/>
+      <w:pPr>
+        <w:ind w:left="3600" w:hanging="360"/>
+      </w:pPr>
+    </w:lvl>
+    <w:lvl w:ilvl="5" w:tplc="0409001B" w:tentative="1">
+      <w:start w:val="1"/>
+      <w:numFmt w:val="lowerRoman"/>
+      <w:lvlText w:val="%6."/>
+      <w:lvlJc w:val="right"/>
+      <w:pPr>
+        <w:ind w:left="4320" w:hanging="180"/>
+      </w:pPr>
+    </w:lvl>
+    <w:lvl w:ilvl="6" w:tplc="0409000F" w:tentative="1">
+      <w:start w:val="1"/>
+      <w:numFmt w:val="decimal"/>
+      <w:lvlText w:val="%7."/>
+      <w:lvlJc w:val="left"/>
+      <w:pPr>
+        <w:ind w:left="5040" w:hanging="360"/>
+      </w:pPr>
+    </w:lvl>
+    <w:lvl w:ilvl="7" w:tplc="04090019" w:tentative="1">
+      <w:start w:val="1"/>
+      <w:numFmt w:val="lowerLetter"/>
+      <w:lvlText w:val="%8."/>
+      <w:lvlJc w:val="left"/>
+      <w:pPr>
+        <w:ind w:left="5760" w:hanging="360"/>
+      </w:pPr>
+    </w:lvl>
+    <w:lvl w:ilvl="8" w:tplc="0409001B" w:tentative="1">
+      <w:start w:val="1"/>
+      <w:numFmt w:val="lowerRoman"/>
+      <w:lvlText w:val="%9."/>
+      <w:lvlJc w:val="right"/>
+      <w:pPr>
+        <w:ind w:left="6480" w:hanging="180"/>
+      </w:pPr>
+    </w:lvl>
+  </w:abstractNum>
+  <w:abstractNum w:abstractNumId="5" w15:restartNumberingAfterBreak="0">
+    <w:nsid w:val="689C04B7"/>
+    <w:multiLevelType w:val="hybridMultilevel"/>
+    <w:tmpl w:val="34FE7F7E"/>
+    <w:lvl w:ilvl="0" w:tplc="0409000F">
+      <w:start w:val="1"/>
+      <w:numFmt w:val="decimal"/>
+      <w:lvlText w:val="%1."/>
+      <w:lvlJc w:val="left"/>
+      <w:pPr>
+        <w:ind w:left="720" w:hanging="360"/>
+      </w:pPr>
+    </w:lvl>
+    <w:lvl w:ilvl="1" w:tplc="04090019" w:tentative="1">
+      <w:start w:val="1"/>
+      <w:numFmt w:val="lowerLetter"/>
+      <w:lvlText w:val="%2."/>
+      <w:lvlJc w:val="left"/>
+      <w:pPr>
+        <w:ind w:left="1440" w:hanging="360"/>
+      </w:pPr>
+    </w:lvl>
+    <w:lvl w:ilvl="2" w:tplc="0409001B" w:tentative="1">
+      <w:start w:val="1"/>
+      <w:numFmt w:val="lowerRoman"/>
+      <w:lvlText w:val="%3."/>
+      <w:lvlJc w:val="right"/>
+      <w:pPr>
+        <w:ind w:left="2160" w:hanging="180"/>
+      </w:pPr>
+    </w:lvl>
+    <w:lvl w:ilvl="3" w:tplc="0409000F" w:tentative="1">
+      <w:start w:val="1"/>
+      <w:numFmt w:val="decimal"/>
+      <w:lvlText w:val="%4."/>
+      <w:lvlJc w:val="left"/>
+      <w:pPr>
+        <w:ind w:left="2880" w:hanging="360"/>
+      </w:pPr>
+    </w:lvl>
+    <w:lvl w:ilvl="4" w:tplc="04090019" w:tentative="1">
+      <w:start w:val="1"/>
+      <w:numFmt w:val="lowerLetter"/>
+      <w:lvlText w:val="%5."/>
+      <w:lvlJc w:val="left"/>
+      <w:pPr>
+        <w:ind w:left="3600" w:hanging="360"/>
+      </w:pPr>
+    </w:lvl>
+    <w:lvl w:ilvl="5" w:tplc="0409001B" w:tentative="1">
+      <w:start w:val="1"/>
+      <w:numFmt w:val="lowerRoman"/>
+      <w:lvlText w:val="%6."/>
+      <w:lvlJc w:val="right"/>
+      <w:pPr>
+        <w:ind w:left="4320" w:hanging="180"/>
+      </w:pPr>
+    </w:lvl>
+    <w:lvl w:ilvl="6" w:tplc="0409000F" w:tentative="1">
+      <w:start w:val="1"/>
+      <w:numFmt w:val="decimal"/>
+      <w:lvlText w:val="%7."/>
+      <w:lvlJc w:val="left"/>
+      <w:pPr>
+        <w:ind w:left="5040" w:hanging="360"/>
+      </w:pPr>
+    </w:lvl>
+    <w:lvl w:ilvl="7" w:tplc="04090019" w:tentative="1">
+      <w:start w:val="1"/>
+      <w:numFmt w:val="lowerLetter"/>
+      <w:lvlText w:val="%8."/>
+      <w:lvlJc w:val="left"/>
+      <w:pPr>
+        <w:ind w:left="5760" w:hanging="360"/>
+      </w:pPr>
+    </w:lvl>
+    <w:lvl w:ilvl="8" w:tplc="0409001B" w:tentative="1">
+      <w:start w:val="1"/>
+      <w:numFmt w:val="lowerRoman"/>
+      <w:lvlText w:val="%9."/>
+      <w:lvlJc w:val="right"/>
+      <w:pPr>
+        <w:ind w:left="6480" w:hanging="180"/>
+      </w:pPr>
+    </w:lvl>
+  </w:abstractNum>
+  <w:abstractNum w:abstractNumId="6" w15:restartNumberingAfterBreak="0">
+    <w:nsid w:val="6C8901A9"/>
+    <w:multiLevelType w:val="hybridMultilevel"/>
+    <w:tmpl w:val="9B326BE8"/>
+    <w:lvl w:ilvl="0" w:tplc="0409000F">
+      <w:start w:val="1"/>
+      <w:numFmt w:val="decimal"/>
+      <w:lvlText w:val="%1."/>
+      <w:lvlJc w:val="left"/>
+      <w:pPr>
+        <w:ind w:left="720" w:hanging="360"/>
+      </w:pPr>
+    </w:lvl>
+    <w:lvl w:ilvl="1" w:tplc="04090019" w:tentative="1">
+      <w:start w:val="1"/>
+      <w:numFmt w:val="lowerLetter"/>
+      <w:lvlText w:val="%2."/>
+      <w:lvlJc w:val="left"/>
+      <w:pPr>
+        <w:ind w:left="1440" w:hanging="360"/>
+      </w:pPr>
+    </w:lvl>
+    <w:lvl w:ilvl="2" w:tplc="0409001B" w:tentative="1">
+      <w:start w:val="1"/>
+      <w:numFmt w:val="lowerRoman"/>
+      <w:lvlText w:val="%3."/>
+      <w:lvlJc w:val="right"/>
+      <w:pPr>
+        <w:ind w:left="2160" w:hanging="180"/>
+      </w:pPr>
+    </w:lvl>
+    <w:lvl w:ilvl="3" w:tplc="0409000F" w:tentative="1">
+      <w:start w:val="1"/>
+      <w:numFmt w:val="decimal"/>
+      <w:lvlText w:val="%4."/>
+      <w:lvlJc w:val="left"/>
+      <w:pPr>
+        <w:ind w:left="2880" w:hanging="360"/>
+      </w:pPr>
+    </w:lvl>
+    <w:lvl w:ilvl="4" w:tplc="04090019" w:tentative="1">
+      <w:start w:val="1"/>
+      <w:numFmt w:val="lowerLetter"/>
+      <w:lvlText w:val="%5."/>
+      <w:lvlJc w:val="left"/>
+      <w:pPr>
+        <w:ind w:left="3600" w:hanging="360"/>
+      </w:pPr>
+    </w:lvl>
+    <w:lvl w:ilvl="5" w:tplc="0409001B" w:tentative="1">
+      <w:start w:val="1"/>
+      <w:numFmt w:val="lowerRoman"/>
+      <w:lvlText w:val="%6."/>
+      <w:lvlJc w:val="right"/>
+      <w:pPr>
+        <w:ind w:left="4320" w:hanging="180"/>
+      </w:pPr>
+    </w:lvl>
+    <w:lvl w:ilvl="6" w:tplc="0409000F" w:tentative="1">
+      <w:start w:val="1"/>
+      <w:numFmt w:val="decimal"/>
+      <w:lvlText w:val="%7."/>
+      <w:lvlJc w:val="left"/>
+      <w:pPr>
+        <w:ind w:left="5040" w:hanging="360"/>
+      </w:pPr>
+    </w:lvl>
+    <w:lvl w:ilvl="7" w:tplc="04090019" w:tentative="1">
+      <w:start w:val="1"/>
+      <w:numFmt w:val="lowerLetter"/>
+      <w:lvlText w:val="%8."/>
+      <w:lvlJc w:val="left"/>
+      <w:pPr>
+        <w:ind w:left="5760" w:hanging="360"/>
+      </w:pPr>
+    </w:lvl>
+    <w:lvl w:ilvl="8" w:tplc="0409001B" w:tentative="1">
+      <w:start w:val="1"/>
+      <w:numFmt w:val="lowerRoman"/>
+      <w:lvlText w:val="%9."/>
+      <w:lvlJc w:val="right"/>
+      <w:pPr>
+        <w:ind w:left="6480" w:hanging="180"/>
+      </w:pPr>
+    </w:lvl>
+  </w:abstractNum>
+  <w:abstractNum w:abstractNumId="7" w15:restartNumberingAfterBreak="0">
+    <w:nsid w:val="778F085F"/>
+    <w:multiLevelType w:val="hybridMultilevel"/>
+    <w:tmpl w:val="BD8A0938"/>
+    <w:lvl w:ilvl="0" w:tplc="2D62856A">
+      <w:start w:val="1"/>
+      <w:numFmt w:val="decimal"/>
+      <w:lvlText w:val="SI-%1."/>
+      <w:lvlJc w:val="left"/>
+      <w:pPr>
+        <w:ind w:left="720" w:hanging="360"/>
+      </w:pPr>
+      <w:rPr>
+        <w:rFonts w:hint="eastAsia"/>
+      </w:rPr>
+    </w:lvl>
+    <w:lvl w:ilvl="1" w:tplc="04090019" w:tentative="1">
+      <w:start w:val="1"/>
+      <w:numFmt w:val="lowerLetter"/>
+      <w:lvlText w:val="%2."/>
+      <w:lvlJc w:val="left"/>
+      <w:pPr>
+        <w:ind w:left="1440" w:hanging="360"/>
+      </w:pPr>
+    </w:lvl>
+    <w:lvl w:ilvl="2" w:tplc="0409001B" w:tentative="1">
+      <w:start w:val="1"/>
+      <w:numFmt w:val="lowerRoman"/>
+      <w:lvlText w:val="%3."/>
+      <w:lvlJc w:val="right"/>
+      <w:pPr>
+        <w:ind w:left="2160" w:hanging="180"/>
+      </w:pPr>
+    </w:lvl>
+    <w:lvl w:ilvl="3" w:tplc="0409000F" w:tentative="1">
+      <w:start w:val="1"/>
+      <w:numFmt w:val="decimal"/>
+      <w:lvlText w:val="%4."/>
+      <w:lvlJc w:val="left"/>
+      <w:pPr>
+        <w:ind w:left="2880" w:hanging="360"/>
+      </w:pPr>
+    </w:lvl>
+    <w:lvl w:ilvl="4" w:tplc="04090019" w:tentative="1">
+      <w:start w:val="1"/>
+      <w:numFmt w:val="lowerLetter"/>
+      <w:lvlText w:val="%5."/>
+      <w:lvlJc w:val="left"/>
+      <w:pPr>
+        <w:ind w:left="3600" w:hanging="360"/>
+      </w:pPr>
+    </w:lvl>
+    <w:lvl w:ilvl="5" w:tplc="0409001B" w:tentative="1">
+      <w:start w:val="1"/>
+      <w:numFmt w:val="lowerRoman"/>
+      <w:lvlText w:val="%6."/>
+      <w:lvlJc w:val="right"/>
+      <w:pPr>
+        <w:ind w:left="4320" w:hanging="180"/>
+      </w:pPr>
+    </w:lvl>
+    <w:lvl w:ilvl="6" w:tplc="0409000F" w:tentative="1">
+      <w:start w:val="1"/>
+      <w:numFmt w:val="decimal"/>
+      <w:lvlText w:val="%7."/>
+      <w:lvlJc w:val="left"/>
+      <w:pPr>
+        <w:ind w:left="5040" w:hanging="360"/>
+      </w:pPr>
+    </w:lvl>
+    <w:lvl w:ilvl="7" w:tplc="04090019" w:tentative="1">
+      <w:start w:val="1"/>
+      <w:numFmt w:val="lowerLetter"/>
+      <w:lvlText w:val="%8."/>
+      <w:lvlJc w:val="left"/>
+      <w:pPr>
+        <w:ind w:left="5760" w:hanging="360"/>
+      </w:pPr>
+    </w:lvl>
+    <w:lvl w:ilvl="8" w:tplc="0409001B" w:tentative="1">
+      <w:start w:val="1"/>
+      <w:numFmt w:val="lowerRoman"/>
+      <w:lvlText w:val="%9."/>
+      <w:lvlJc w:val="right"/>
+      <w:pPr>
+        <w:ind w:left="6480" w:hanging="180"/>
+      </w:pPr>
+    </w:lvl>
+  </w:abstractNum>
   <w:num w:numId="1">
     <w:abstractNumId w:val="0"/>
+  </w:num>
+  <w:num w:numId="2">
+    <w:abstractNumId w:val="4"/>
+  </w:num>
+  <w:num w:numId="3">
+    <w:abstractNumId w:val="6"/>
+  </w:num>
+  <w:num w:numId="4">
+    <w:abstractNumId w:val="3"/>
+  </w:num>
+  <w:num w:numId="5">
+    <w:abstractNumId w:val="7"/>
+  </w:num>
+  <w:num w:numId="6">
+    <w:abstractNumId w:val="5"/>
+  </w:num>
+  <w:num w:numId="7">
+    <w:abstractNumId w:val="2"/>
+  </w:num>
+  <w:num w:numId="8">
+    <w:abstractNumId w:val="1"/>
   </w:num>
 </w:numbering>
 </file>
@@ -4272,9 +5032,9 @@
   <w:style w:type="paragraph" w:customStyle="1" w:styleId="template">
     <w:name w:val="template"/>
     <w:basedOn w:val="Normal"/>
+    <w:rsid w:val="009D21F8"/>
     <w:rPr>
       <w:rFonts w:ascii="Arial" w:hAnsi="Arial"/>
-      <w:i/>
       <w:sz w:val="22"/>
     </w:rPr>
   </w:style>
@@ -4623,7 +5383,7 @@
 </file>
 
 <file path=customXml/itemProps1.xml><?xml version="1.0" encoding="utf-8"?>
-<ds:datastoreItem xmlns:ds="http://schemas.openxmlformats.org/officeDocument/2006/customXml" ds:itemID="{157FDB50-232F-47AA-9774-EC6A754F7B21}">
+<ds:datastoreItem xmlns:ds="http://schemas.openxmlformats.org/officeDocument/2006/customXml" ds:itemID="{4702F43F-9C0C-4EFB-8736-68AC99CF7B49}">
   <ds:schemaRefs>
     <ds:schemaRef ds:uri="http://schemas.openxmlformats.org/officeDocument/2006/bibliography"/>
   </ds:schemaRefs>

</xml_diff>